<commit_message>
Added sql diagram and updated proposal
</commit_message>
<xml_diff>
--- a/ClassNotes.docx
+++ b/ClassNotes.docx
@@ -13,7 +13,6 @@
           <w:u w:val="single"/>
         </w:rPr>
       </w:pPr>
-      <w:proofErr w:type="spellStart"/>
       <w:r>
         <w:rPr>
           <w:b/>
@@ -24,7 +23,6 @@
         </w:rPr>
         <w:t>ClassNotes</w:t>
       </w:r>
-      <w:proofErr w:type="spellEnd"/>
     </w:p>
     <w:p>
       <w:pPr>
@@ -38,27 +36,14 @@
       <w:pPr>
         <w:ind w:firstLine="720"/>
       </w:pPr>
-      <w:proofErr w:type="spellStart"/>
-      <w:r>
-        <w:t>ClassNotes</w:t>
-      </w:r>
-      <w:proofErr w:type="spellEnd"/>
-      <w:r>
-        <w:t xml:space="preserve"> is a platform for students to engage together with their classmates and others to study and teach what they’re learning in class.</w:t>
+      <w:r>
+        <w:t>ClassNotes is a platform for students to engage together with their classmates and others to study and teach what they’re learning in class.</w:t>
       </w:r>
       <w:r>
         <w:t xml:space="preserve"> </w:t>
       </w:r>
       <w:r>
-        <w:t xml:space="preserve">The objective of </w:t>
-      </w:r>
-      <w:proofErr w:type="spellStart"/>
-      <w:r>
-        <w:t>ClassNotes</w:t>
-      </w:r>
-      <w:proofErr w:type="spellEnd"/>
-      <w:r>
-        <w:t xml:space="preserve"> is to bring together students of different levels and understanding to create a community of learning and growth. </w:t>
+        <w:t xml:space="preserve">The objective of ClassNotes is to bring together students of different levels and understanding to create a community of learning and growth. </w:t>
       </w:r>
       <w:r>
         <w:t>It is a combination of an online collaboration project, an encyclopedia, and features questions and answers in a forum.</w:t>
@@ -155,21 +140,7 @@
         <w:rPr>
           <w:highlight w:val="yellow"/>
         </w:rPr>
-        <w:t xml:space="preserve">(Think </w:t>
-      </w:r>
-      <w:proofErr w:type="spellStart"/>
-      <w:r>
-        <w:rPr>
-          <w:highlight w:val="yellow"/>
-        </w:rPr>
-        <w:t>StackOverflow</w:t>
-      </w:r>
-      <w:proofErr w:type="spellEnd"/>
-      <w:r>
-        <w:rPr>
-          <w:highlight w:val="yellow"/>
-        </w:rPr>
-        <w:t>/Reddit)</w:t>
+        <w:t>(Think StackOverflow/Reddit)</w:t>
       </w:r>
     </w:p>
     <w:p>
@@ -255,13 +226,8 @@
         </w:numPr>
       </w:pPr>
       <w:r>
-        <w:t xml:space="preserve">Donate to </w:t>
-      </w:r>
-      <w:proofErr w:type="spellStart"/>
-      <w:r>
-        <w:t>ClassNotes</w:t>
-      </w:r>
-      <w:proofErr w:type="spellEnd"/>
+        <w:t>Donate to ClassNotes</w:t>
+      </w:r>
       <w:r>
         <w:t xml:space="preserve"> (PayPal)</w:t>
       </w:r>
@@ -323,11 +289,9 @@
           <w:numId w:val="3"/>
         </w:numPr>
       </w:pPr>
-      <w:proofErr w:type="spellStart"/>
       <w:r>
         <w:t>MeekroDB</w:t>
       </w:r>
-      <w:proofErr w:type="spellEnd"/>
     </w:p>
     <w:p>
       <w:pPr>
@@ -349,11 +313,9 @@
           <w:numId w:val="3"/>
         </w:numPr>
       </w:pPr>
-      <w:proofErr w:type="spellStart"/>
       <w:r>
         <w:t>hybridauth</w:t>
       </w:r>
-      <w:proofErr w:type="spellEnd"/>
     </w:p>
     <w:p>
       <w:pPr>
@@ -643,13 +605,7 @@
         <w:rPr>
           <w:highlight w:val="yellow"/>
         </w:rPr>
-        <w:t xml:space="preserve"> </w:t>
-      </w:r>
-      <w:r>
-        <w:rPr>
-          <w:highlight w:val="yellow"/>
-        </w:rPr>
-        <w:t xml:space="preserve"> (and delete)</w:t>
+        <w:t xml:space="preserve">  (and delete)</w:t>
       </w:r>
     </w:p>
     <w:p>
@@ -826,7 +782,6 @@
           <w:u w:val="single"/>
         </w:rPr>
       </w:pPr>
-      <w:proofErr w:type="spellStart"/>
       <w:r>
         <w:rPr>
           <w:b/>
@@ -838,7 +793,6 @@
         <w:lastRenderedPageBreak/>
         <w:t>ClassNotes</w:t>
       </w:r>
-      <w:proofErr w:type="spellEnd"/>
     </w:p>
     <w:p>
       <w:pPr>
@@ -875,42 +829,17 @@
     </w:p>
     <w:p>
       <w:r>
-        <w:t>Users {</w:t>
-      </w:r>
-      <w:proofErr w:type="spellStart"/>
-      <w:r>
-        <w:rPr>
-          <w:u w:val="single"/>
-        </w:rPr>
-        <w:t>user</w:t>
-      </w:r>
-      <w:r>
-        <w:rPr>
-          <w:u w:val="single"/>
-        </w:rPr>
-        <w:t>id</w:t>
-      </w:r>
-      <w:proofErr w:type="spellEnd"/>
-      <w:r>
-        <w:t>, name, email, password, level}</w:t>
-      </w:r>
-    </w:p>
-    <w:p>
-      <w:r>
         <w:t>Classes {</w:t>
       </w:r>
-      <w:proofErr w:type="spellStart"/>
       <w:r>
         <w:rPr>
           <w:u w:val="single"/>
         </w:rPr>
         <w:t>classid</w:t>
       </w:r>
-      <w:proofErr w:type="spellEnd"/>
       <w:r>
         <w:t xml:space="preserve">, name, semester, year, </w:t>
       </w:r>
-      <w:proofErr w:type="spellStart"/>
       <w:r>
         <w:rPr>
           <w:i/>
@@ -918,7 +847,6 @@
         </w:rPr>
         <w:t>userid</w:t>
       </w:r>
-      <w:proofErr w:type="spellEnd"/>
       <w:r>
         <w:t>, level</w:t>
       </w:r>
@@ -928,247 +856,253 @@
     </w:p>
     <w:p>
       <w:r>
-        <w:t>Lesson</w:t>
-      </w:r>
-      <w:r>
-        <w:t>s</w:t>
-      </w:r>
-      <w:r>
-        <w:t xml:space="preserve"> {</w:t>
-      </w:r>
-      <w:proofErr w:type="spellStart"/>
-      <w:r>
-        <w:rPr>
-          <w:u w:val="single"/>
-        </w:rPr>
-        <w:t>lessonid</w:t>
-      </w:r>
-      <w:proofErr w:type="spellEnd"/>
-      <w:r>
-        <w:t>,</w:t>
-      </w:r>
-      <w:r>
-        <w:t xml:space="preserve"> title,</w:t>
-      </w:r>
-      <w:r>
-        <w:t xml:space="preserve"> date,</w:t>
-      </w:r>
-      <w:r>
-        <w:t xml:space="preserve"> body,</w:t>
-      </w:r>
-      <w:r>
-        <w:t xml:space="preserve"> </w:t>
-      </w:r>
-      <w:proofErr w:type="spellStart"/>
+        <w:t>Comments {</w:t>
+      </w:r>
+      <w:r>
+        <w:rPr>
+          <w:u w:val="single"/>
+        </w:rPr>
+        <w:t>comment</w:t>
+      </w:r>
+      <w:r>
+        <w:rPr>
+          <w:u w:val="single"/>
+        </w:rPr>
+        <w:t>i</w:t>
+      </w:r>
+      <w:r>
+        <w:rPr>
+          <w:u w:val="single"/>
+        </w:rPr>
+        <w:t>d</w:t>
+      </w:r>
+      <w:r>
+        <w:t xml:space="preserve">, body, date, </w:t>
+      </w:r>
       <w:r>
         <w:rPr>
           <w:i/>
           <w:iCs/>
         </w:rPr>
-        <w:t>classid</w:t>
-      </w:r>
-      <w:proofErr w:type="spellEnd"/>
+        <w:t>userid</w:t>
+      </w:r>
       <w:r>
         <w:t xml:space="preserve">, </w:t>
       </w:r>
-      <w:proofErr w:type="spellStart"/>
       <w:r>
         <w:rPr>
           <w:i/>
           <w:iCs/>
         </w:rPr>
-        <w:t>userid</w:t>
-      </w:r>
-      <w:proofErr w:type="spellEnd"/>
-      <w:r>
-        <w:t xml:space="preserve">, </w:t>
-      </w:r>
-      <w:proofErr w:type="spellStart"/>
+        <w:t>filepathid</w:t>
+      </w:r>
+      <w:r>
+        <w:t>,</w:t>
+      </w:r>
+      <w:r>
+        <w:t xml:space="preserve"> </w:t>
+      </w:r>
+      <w:r>
+        <w:t>level}</w:t>
+      </w:r>
+    </w:p>
+    <w:p>
+      <w:r>
+        <w:t>Filepaths {</w:t>
+      </w:r>
       <w:r>
         <w:rPr>
           <w:i/>
           <w:iCs/>
         </w:rPr>
-        <w:t>filepath</w:t>
+        <w:t xml:space="preserve"> </w:t>
+      </w:r>
+      <w:r>
+        <w:rPr>
+          <w:u w:val="single"/>
+        </w:rPr>
+        <w:t>filepathid</w:t>
+      </w:r>
+      <w:r>
+        <w:t xml:space="preserve">, filepath, </w:t>
       </w:r>
       <w:r>
         <w:rPr>
           <w:i/>
           <w:iCs/>
         </w:rPr>
+        <w:t>userid</w:t>
+      </w:r>
+      <w:r>
+        <w:t>}</w:t>
+      </w:r>
+    </w:p>
+    <w:p>
+      <w:r>
+        <w:t>Lessons {</w:t>
+      </w:r>
+      <w:r>
+        <w:rPr>
+          <w:u w:val="single"/>
+        </w:rPr>
+        <w:t>lessonid</w:t>
+      </w:r>
+      <w:r>
+        <w:t xml:space="preserve">, title, date, body, </w:t>
+      </w:r>
+      <w:r>
+        <w:rPr>
+          <w:i/>
+          <w:iCs/>
+        </w:rPr>
+        <w:t>classid</w:t>
+      </w:r>
+      <w:r>
+        <w:t xml:space="preserve">, </w:t>
+      </w:r>
+      <w:r>
+        <w:rPr>
+          <w:i/>
+          <w:iCs/>
+        </w:rPr>
+        <w:t>userid</w:t>
+      </w:r>
+      <w:r>
+        <w:t xml:space="preserve">, </w:t>
+      </w:r>
+      <w:r>
+        <w:rPr>
+          <w:i/>
+          <w:iCs/>
+        </w:rPr>
+        <w:t>filepathid</w:t>
+      </w:r>
+      <w:r>
+        <w:t>,</w:t>
+      </w:r>
+      <w:r>
+        <w:t xml:space="preserve"> </w:t>
+      </w:r>
+      <w:r>
+        <w:t>level}</w:t>
+      </w:r>
+    </w:p>
+    <w:p>
+      <w:r>
+        <w:t>Moderators {</w:t>
+      </w:r>
+      <w:r>
+        <w:rPr>
+          <w:u w:val="single"/>
+        </w:rPr>
+        <w:t>userid</w:t>
+      </w:r>
+      <w:r>
+        <w:t xml:space="preserve">, </w:t>
+      </w:r>
+      <w:r>
+        <w:rPr>
+          <w:u w:val="single"/>
+        </w:rPr>
+        <w:t>classid</w:t>
+      </w:r>
+      <w:r>
+        <w:t>}</w:t>
+      </w:r>
+    </w:p>
+    <w:p>
+      <w:r>
+        <w:t>Users {</w:t>
+      </w:r>
+      <w:r>
+        <w:rPr>
+          <w:u w:val="single"/>
+        </w:rPr>
+        <w:t>user</w:t>
+      </w:r>
+      <w:r>
+        <w:rPr>
+          <w:u w:val="single"/>
+        </w:rPr>
         <w:t>id</w:t>
       </w:r>
-      <w:proofErr w:type="spellEnd"/>
-      <w:r>
-        <w:t>,</w:t>
-      </w:r>
-      <w:r>
-        <w:t xml:space="preserve"> </w:t>
-      </w:r>
-      <w:r>
-        <w:t>upvote</w:t>
-      </w:r>
-      <w:r>
-        <w:t>}</w:t>
-      </w:r>
+      <w:r>
+        <w:t>, name, email, password, level}</w:t>
+      </w:r>
+    </w:p>
+    <w:p/>
+    <w:p>
+      <w:r>
+        <w:rPr>
+          <w:noProof/>
+        </w:rPr>
+        <w:drawing>
+          <wp:inline distT="0" distB="0" distL="0" distR="0" wp14:anchorId="506B52EC" wp14:editId="13445F88">
+            <wp:extent cx="5650230" cy="4371340"/>
+            <wp:effectExtent l="0" t="0" r="7620" b="0"/>
+            <wp:docPr id="4" name="Picture 4"/>
+            <wp:cNvGraphicFramePr>
+              <a:graphicFrameLocks xmlns:a="http://schemas.openxmlformats.org/drawingml/2006/main" noChangeAspect="1"/>
+            </wp:cNvGraphicFramePr>
+            <a:graphic xmlns:a="http://schemas.openxmlformats.org/drawingml/2006/main">
+              <a:graphicData uri="http://schemas.openxmlformats.org/drawingml/2006/picture">
+                <pic:pic xmlns:pic="http://schemas.openxmlformats.org/drawingml/2006/picture">
+                  <pic:nvPicPr>
+                    <pic:cNvPr id="0" name="Picture 1"/>
+                    <pic:cNvPicPr>
+                      <a:picLocks noChangeAspect="1" noChangeArrowheads="1"/>
+                    </pic:cNvPicPr>
+                  </pic:nvPicPr>
+                  <pic:blipFill>
+                    <a:blip r:embed="rId5">
+                      <a:extLst>
+                        <a:ext uri="{28A0092B-C50C-407E-A947-70E740481C1C}">
+                          <a14:useLocalDpi xmlns:a14="http://schemas.microsoft.com/office/drawing/2010/main" val="0"/>
+                        </a:ext>
+                      </a:extLst>
+                    </a:blip>
+                    <a:srcRect/>
+                    <a:stretch>
+                      <a:fillRect/>
+                    </a:stretch>
+                  </pic:blipFill>
+                  <pic:spPr bwMode="auto">
+                    <a:xfrm>
+                      <a:off x="0" y="0"/>
+                      <a:ext cx="5650230" cy="4371340"/>
+                    </a:xfrm>
+                    <a:prstGeom prst="rect">
+                      <a:avLst/>
+                    </a:prstGeom>
+                    <a:noFill/>
+                    <a:ln>
+                      <a:noFill/>
+                    </a:ln>
+                  </pic:spPr>
+                </pic:pic>
+              </a:graphicData>
+            </a:graphic>
+          </wp:inline>
+        </w:drawing>
+      </w:r>
+    </w:p>
+    <w:p/>
+    <w:p>
+      <w:r>
+        <w:t>User: classnotes</w:t>
+      </w:r>
+    </w:p>
+    <w:p>
+      <w:r>
+        <w:t xml:space="preserve">Password: </w:t>
+      </w:r>
+      <w:r>
+        <w:t>o9FE1InPCh4tVjve</w:t>
+      </w:r>
+    </w:p>
+    <w:p>
       <w:bookmarkStart w:id="0" w:name="_GoBack"/>
       <w:bookmarkEnd w:id="0"/>
-    </w:p>
-    <w:p>
-      <w:r>
-        <w:t>Comments {</w:t>
-      </w:r>
-      <w:proofErr w:type="spellStart"/>
-      <w:r>
-        <w:rPr>
-          <w:u w:val="single"/>
-        </w:rPr>
-        <w:t>comment</w:t>
-      </w:r>
-      <w:r>
-        <w:rPr>
-          <w:u w:val="single"/>
-        </w:rPr>
-        <w:t>i</w:t>
-      </w:r>
-      <w:r>
-        <w:rPr>
-          <w:u w:val="single"/>
-        </w:rPr>
-        <w:t>d</w:t>
-      </w:r>
-      <w:proofErr w:type="spellEnd"/>
-      <w:r>
-        <w:t>,</w:t>
-      </w:r>
-      <w:r>
-        <w:t xml:space="preserve"> body,</w:t>
-      </w:r>
-      <w:r>
-        <w:t xml:space="preserve"> date, </w:t>
-      </w:r>
-      <w:proofErr w:type="spellStart"/>
-      <w:r>
-        <w:rPr>
-          <w:i/>
-          <w:iCs/>
-        </w:rPr>
-        <w:t>userid</w:t>
-      </w:r>
-      <w:proofErr w:type="spellEnd"/>
-      <w:r>
-        <w:t xml:space="preserve">, </w:t>
-      </w:r>
-      <w:proofErr w:type="spellStart"/>
-      <w:r>
-        <w:rPr>
-          <w:i/>
-          <w:iCs/>
-        </w:rPr>
-        <w:t>filepathid</w:t>
-      </w:r>
-      <w:proofErr w:type="spellEnd"/>
-      <w:r>
-        <w:t>,</w:t>
-      </w:r>
-      <w:r>
-        <w:t xml:space="preserve"> </w:t>
-      </w:r>
-      <w:r>
-        <w:t>upvote</w:t>
-      </w:r>
-      <w:r>
-        <w:t>}</w:t>
-      </w:r>
-    </w:p>
-    <w:p>
-      <w:proofErr w:type="spellStart"/>
-      <w:r>
-        <w:t>Filepaths</w:t>
-      </w:r>
-      <w:proofErr w:type="spellEnd"/>
-      <w:r>
-        <w:t xml:space="preserve"> {</w:t>
-      </w:r>
-      <w:r>
-        <w:rPr>
-          <w:i/>
-          <w:iCs/>
-        </w:rPr>
-        <w:t xml:space="preserve"> </w:t>
-      </w:r>
-      <w:proofErr w:type="spellStart"/>
-      <w:r>
-        <w:rPr>
-          <w:u w:val="single"/>
-        </w:rPr>
-        <w:t>filepathid</w:t>
-      </w:r>
-      <w:proofErr w:type="spellEnd"/>
-      <w:r>
-        <w:t>,</w:t>
-      </w:r>
-      <w:r>
-        <w:t xml:space="preserve"> </w:t>
-      </w:r>
-      <w:proofErr w:type="spellStart"/>
-      <w:r>
-        <w:t>filepath</w:t>
-      </w:r>
-      <w:proofErr w:type="spellEnd"/>
-      <w:r>
-        <w:t>,</w:t>
-      </w:r>
-      <w:r>
-        <w:t xml:space="preserve"> </w:t>
-      </w:r>
-      <w:proofErr w:type="spellStart"/>
-      <w:r>
-        <w:rPr>
-          <w:i/>
-          <w:iCs/>
-        </w:rPr>
-        <w:t>userid</w:t>
-      </w:r>
-      <w:proofErr w:type="spellEnd"/>
-      <w:r>
-        <w:t>}</w:t>
-      </w:r>
-    </w:p>
-    <w:p>
-      <w:r>
-        <w:t>Moderator</w:t>
-      </w:r>
-      <w:r>
-        <w:t>s</w:t>
-      </w:r>
-      <w:r>
-        <w:t xml:space="preserve"> {</w:t>
-      </w:r>
-      <w:proofErr w:type="spellStart"/>
-      <w:r>
-        <w:rPr>
-          <w:u w:val="single"/>
-        </w:rPr>
-        <w:t>userid</w:t>
-      </w:r>
-      <w:proofErr w:type="spellEnd"/>
-      <w:r>
-        <w:t xml:space="preserve">, </w:t>
-      </w:r>
-      <w:proofErr w:type="spellStart"/>
-      <w:r>
-        <w:rPr>
-          <w:u w:val="single"/>
-        </w:rPr>
-        <w:t>classid</w:t>
-      </w:r>
-      <w:proofErr w:type="spellEnd"/>
-      <w:r>
-        <w:t>}</w:t>
-      </w:r>
-    </w:p>
-    <w:p>
       <w:r>
         <w:rPr>
           <w:noProof/>
@@ -1192,7 +1126,7 @@
                     </pic:cNvPicPr>
                   </pic:nvPicPr>
                   <pic:blipFill>
-                    <a:blip r:embed="rId5" cstate="print">
+                    <a:blip r:embed="rId6" cstate="print">
                       <a:extLst>
                         <a:ext uri="{28A0092B-C50C-407E-A947-70E740481C1C}">
                           <a14:useLocalDpi xmlns:a14="http://schemas.microsoft.com/office/drawing/2010/main" val="0"/>
@@ -1245,7 +1179,7 @@
                     </pic:cNvPicPr>
                   </pic:nvPicPr>
                   <pic:blipFill>
-                    <a:blip r:embed="rId6">
+                    <a:blip r:embed="rId7">
                       <a:extLst>
                         <a:ext uri="{28A0092B-C50C-407E-A947-70E740481C1C}">
                           <a14:useLocalDpi xmlns:a14="http://schemas.microsoft.com/office/drawing/2010/main" val="0"/>
@@ -1299,7 +1233,7 @@
                     </pic:cNvPicPr>
                   </pic:nvPicPr>
                   <pic:blipFill>
-                    <a:blip r:embed="rId7">
+                    <a:blip r:embed="rId8">
                       <a:extLst>
                         <a:ext uri="{28A0092B-C50C-407E-A947-70E740481C1C}">
                           <a14:useLocalDpi xmlns:a14="http://schemas.microsoft.com/office/drawing/2010/main" val="0"/>

</xml_diff>